<commit_message>
Replaced text files with proper ones
</commit_message>
<xml_diff>
--- a/Copy_Of_Lease_Request_Form_nolines.docx
+++ b/Copy_Of_Lease_Request_Form_nolines.docx
@@ -6,8 +6,6 @@
       <w:pPr>
         <w:jc w:val="center"/>
       </w:pPr>
-      <w:bookmarkStart w:id="0" w:name="_GoBack"/>
-      <w:bookmarkEnd w:id="0"/>
       <w:r>
         <w:t>Request for Copy of Lease</w:t>
       </w:r>
@@ -18,73 +16,192 @@
       </w:pPr>
     </w:p>
     <w:p>
-      <w:fldSimple w:instr=" MERGEFIELD lname ">
-        <w:r>
-          <w:rPr>
-            <w:noProof/>
-          </w:rPr>
-          <w:t>«lname»</w:t>
-        </w:r>
-      </w:fldSimple>
+      <w:pPr>
+        <w:sectPr>
+          <w:pgSz w:w="12240" w:h="15840"/>
+          <w:pgMar w:top="1440" w:right="1800" w:bottom="1440" w:left="1800" w:header="720" w:footer="720" w:gutter="0"/>
+          <w:cols w:space="720"/>
+        </w:sectPr>
+      </w:pPr>
     </w:p>
     <w:p>
-      <w:fldSimple w:instr=" MERGEFIELD lstreet ">
-        <w:r>
-          <w:rPr>
-            <w:noProof/>
-          </w:rPr>
-          <w:t>«lstreet»</w:t>
-        </w:r>
-      </w:fldSimple>
+      <w:r>
+        <w:fldChar w:fldCharType="begin"/>
+      </w:r>
+      <w:r>
+        <w:instrText xml:space="preserve"> MERGEFIELD lname </w:instrText>
+      </w:r>
+      <w:r>
+        <w:fldChar w:fldCharType="separate"/>
+      </w:r>
+      <w:r>
+        <w:rPr>
+          <w:noProof/>
+        </w:rPr>
+        <w:t>«lname»</w:t>
+      </w:r>
+      <w:r>
+        <w:rPr>
+          <w:noProof/>
+        </w:rPr>
+        <w:fldChar w:fldCharType="end"/>
+      </w:r>
     </w:p>
     <w:p>
-      <w:fldSimple w:instr=" MERGEFIELD laddress ">
-        <w:r>
-          <w:rPr>
-            <w:noProof/>
-          </w:rPr>
-          <w:t>«laddress»</w:t>
-        </w:r>
-      </w:fldSimple>
+      <w:pPr>
+        <w:jc w:val="right"/>
+        <w:sectPr>
+          <w:type w:val="continuous"/>
+          <w:pgSz w:w="12240" w:h="15840"/>
+          <w:pgMar w:top="1440" w:right="1800" w:bottom="1440" w:left="1800" w:header="720" w:footer="720" w:gutter="0"/>
+          <w:cols w:num="2" w:space="720"/>
+        </w:sectPr>
+      </w:pPr>
+      <w:r>
+        <w:fldChar w:fldCharType="begin"/>
+      </w:r>
+      <w:r>
+        <w:instrText xml:space="preserve"> DATE \@ "MMMM d, yyyy" </w:instrText>
+      </w:r>
+      <w:r>
+        <w:fldChar w:fldCharType="separate"/>
+      </w:r>
+      <w:r>
+        <w:rPr>
+          <w:noProof/>
+        </w:rPr>
+        <w:t>April 3, 2018</w:t>
+      </w:r>
+      <w:r>
+        <w:fldChar w:fldCharType="end"/>
+      </w:r>
+      <w:r>
+        <w:t xml:space="preserve">  </w:t>
+      </w:r>
+    </w:p>
+    <w:p>
+      <w:r>
+        <w:fldChar w:fldCharType="begin"/>
+      </w:r>
+      <w:r>
+        <w:instrText xml:space="preserve"> MERGEFIELD lstreet </w:instrText>
+      </w:r>
+      <w:r>
+        <w:fldChar w:fldCharType="separate"/>
+      </w:r>
+      <w:r>
+        <w:rPr>
+          <w:noProof/>
+        </w:rPr>
+        <w:t>«lstreet»</w:t>
+      </w:r>
+      <w:r>
+        <w:rPr>
+          <w:noProof/>
+        </w:rPr>
+        <w:fldChar w:fldCharType="end"/>
+      </w:r>
+    </w:p>
+    <w:p>
+      <w:r>
+        <w:fldChar w:fldCharType="begin"/>
+      </w:r>
+      <w:r>
+        <w:instrText xml:space="preserve"> MERGEFIELD laddress </w:instrText>
+      </w:r>
+      <w:r>
+        <w:fldChar w:fldCharType="separate"/>
+      </w:r>
+      <w:r>
+        <w:rPr>
+          <w:noProof/>
+        </w:rPr>
+        <w:t>«laddress»</w:t>
+      </w:r>
+      <w:r>
+        <w:rPr>
+          <w:noProof/>
+        </w:rPr>
+        <w:fldChar w:fldCharType="end"/>
+      </w:r>
     </w:p>
     <w:p/>
     <w:p>
       <w:r>
         <w:t xml:space="preserve">I, </w:t>
       </w:r>
-      <w:fldSimple w:instr=" MERGEFIELD tname1 ">
-        <w:r>
-          <w:rPr>
-            <w:noProof/>
-          </w:rPr>
-          <w:t>«tname1»</w:t>
-        </w:r>
-      </w:fldSimple>
+      <w:r>
+        <w:fldChar w:fldCharType="begin"/>
+      </w:r>
+      <w:r>
+        <w:instrText xml:space="preserve"> MERGEFIELD tname1 </w:instrText>
+      </w:r>
+      <w:r>
+        <w:fldChar w:fldCharType="separate"/>
+      </w:r>
+      <w:r>
+        <w:rPr>
+          <w:noProof/>
+        </w:rPr>
+        <w:t>«tname1»</w:t>
+      </w:r>
+      <w:r>
+        <w:rPr>
+          <w:noProof/>
+        </w:rPr>
+        <w:fldChar w:fldCharType="end"/>
+      </w:r>
       <w:r>
         <w:t xml:space="preserve">, reside at your property located at </w:t>
       </w:r>
-      <w:fldSimple w:instr=" MERGEFIELD tstreet ">
-        <w:r>
-          <w:rPr>
-            <w:noProof/>
-          </w:rPr>
-          <w:t>«tstreet»</w:t>
-        </w:r>
-      </w:fldSimple>
+      <w:r>
+        <w:fldChar w:fldCharType="begin"/>
+      </w:r>
+      <w:r>
+        <w:instrText xml:space="preserve"> MERGEFIELD tstreet </w:instrText>
+      </w:r>
+      <w:r>
+        <w:fldChar w:fldCharType="separate"/>
+      </w:r>
+      <w:r>
+        <w:rPr>
+          <w:noProof/>
+        </w:rPr>
+        <w:t>«tstreet»</w:t>
+      </w:r>
+      <w:r>
+        <w:rPr>
+          <w:noProof/>
+        </w:rPr>
+        <w:fldChar w:fldCharType="end"/>
+      </w:r>
       <w:r>
         <w:t>,</w:t>
       </w:r>
       <w:r>
         <w:t xml:space="preserve"> </w:t>
       </w:r>
-      <w:fldSimple w:instr=" MERGEFIELD taddress ">
-        <w:r>
-          <w:rPr>
-            <w:noProof/>
-          </w:rPr>
-          <w:t>«taddress»</w:t>
-        </w:r>
-      </w:fldSimple>
+      <w:r>
+        <w:fldChar w:fldCharType="begin"/>
+      </w:r>
+      <w:r>
+        <w:instrText xml:space="preserve"> MERGEFIELD taddress </w:instrText>
+      </w:r>
+      <w:r>
+        <w:fldChar w:fldCharType="separate"/>
+      </w:r>
+      <w:r>
+        <w:rPr>
+          <w:noProof/>
+        </w:rPr>
+        <w:t>«taddress»</w:t>
+      </w:r>
+      <w:r>
+        <w:rPr>
+          <w:noProof/>
+        </w:rPr>
+        <w:fldChar w:fldCharType="end"/>
+      </w:r>
       <w:r>
         <w:t>.</w:t>
       </w:r>
@@ -122,14 +239,27 @@
       <w:r>
         <w:tab/>
       </w:r>
-      <w:fldSimple w:instr=" MERGEFIELD signature ">
-        <w:r>
-          <w:rPr>
-            <w:noProof/>
-          </w:rPr>
-          <w:t>«signature»</w:t>
-        </w:r>
-      </w:fldSimple>
+      <w:r>
+        <w:fldChar w:fldCharType="begin"/>
+      </w:r>
+      <w:r>
+        <w:instrText xml:space="preserve"> MERGEFIELD signature </w:instrText>
+      </w:r>
+      <w:r>
+        <w:fldChar w:fldCharType="separate"/>
+      </w:r>
+      <w:r>
+        <w:rPr>
+          <w:noProof/>
+        </w:rPr>
+        <w:t>«signature»</w:t>
+      </w:r>
+      <w:r>
+        <w:rPr>
+          <w:noProof/>
+        </w:rPr>
+        <w:fldChar w:fldCharType="end"/>
+      </w:r>
       <w:r>
         <w:tab/>
       </w:r>
@@ -144,8 +274,9 @@
       </w:r>
       <w:r>
         <w:tab/>
-        <w:t>March 20, 2018</w:t>
-      </w:r>
+      </w:r>
+      <w:bookmarkStart w:id="0" w:name="_GoBack"/>
+      <w:bookmarkEnd w:id="0"/>
       <w:r>
         <w:t xml:space="preserve"> </w:t>
       </w:r>
@@ -166,6 +297,7 @@
       </w:r>
     </w:p>
     <w:sectPr>
+      <w:type w:val="continuous"/>
       <w:pgSz w:w="12240" w:h="15840"/>
       <w:pgMar w:top="1440" w:right="1800" w:bottom="1440" w:left="1800" w:header="720" w:footer="720" w:gutter="0"/>
       <w:cols w:space="720"/>
@@ -584,10 +716,6 @@
     <w:lsdException w:name="Book Title" w:uiPriority="33" w:qFormat="1"/>
     <w:lsdException w:name="Bibliography" w:semiHidden="1" w:uiPriority="37" w:unhideWhenUsed="1"/>
     <w:lsdException w:name="TOC Heading" w:semiHidden="1" w:uiPriority="39" w:unhideWhenUsed="1" w:qFormat="1"/>
-    <w:lsdException w:name="Grid Table Light" w:semiHidden="1" w:unhideWhenUsed="1"/>
-    <w:lsdException w:name="Grid Table 1 Light" w:semiHidden="1" w:unhideWhenUsed="1"/>
-    <w:lsdException w:name="Grid Table 2" w:semiHidden="1" w:unhideWhenUsed="1"/>
-    <w:lsdException w:name="Grid Table 3" w:semiHidden="1" w:unhideWhenUsed="1"/>
     <w:lsdException w:name="Grid Table 4" w:uiPriority="49"/>
     <w:lsdException w:name="Grid Table 5 Dark" w:uiPriority="50"/>
     <w:lsdException w:name="Grid Table 6 Colorful" w:uiPriority="51"/>

</xml_diff>